<commit_message>
Finished with pdf file
</commit_message>
<xml_diff>
--- a/INF1009_Projet_Session.docx
+++ b/INF1009_Projet_Session.docx
@@ -30,7 +30,7 @@
                     <pic:cNvPicPr/>
                   </pic:nvPicPr>
                   <pic:blipFill>
-                    <a:blip r:embed="rId5" cstate="print">
+                    <a:blip r:embed="rId6" cstate="print">
                       <a:extLst>
                         <a:ext uri="{28A0092B-C50C-407E-A947-70E740481C1C}">
                           <a14:useLocalDpi xmlns:a14="http://schemas.microsoft.com/office/drawing/2010/main" val="0"/>
@@ -273,6 +273,15 @@
           </w:r>
         </w:p>
         <w:p>
+          <w:pPr>
+            <w:pStyle w:val="TOC2"/>
+            <w:tabs>
+              <w:tab w:val="right" w:leader="dot" w:pos="8630"/>
+            </w:tabs>
+            <w:rPr>
+              <w:noProof/>
+            </w:rPr>
+          </w:pPr>
           <w:r>
             <w:fldChar w:fldCharType="begin"/>
           </w:r>
@@ -282,15 +291,949 @@
           <w:r>
             <w:fldChar w:fldCharType="separate"/>
           </w:r>
-          <w:r>
+          <w:hyperlink w:anchor="_Toc69846425" w:history="1">
+            <w:r>
+              <w:rPr>
+                <w:rStyle w:val="Hyperlink"/>
+                <w:noProof/>
+              </w:rPr>
+              <w:t>Description du logiciel</w:t>
+            </w:r>
+            <w:r>
+              <w:rPr>
+                <w:noProof/>
+                <w:webHidden/>
+              </w:rPr>
+              <w:tab/>
+            </w:r>
+            <w:r>
+              <w:rPr>
+                <w:noProof/>
+                <w:webHidden/>
+              </w:rPr>
+              <w:fldChar w:fldCharType="begin"/>
+            </w:r>
+            <w:r>
+              <w:rPr>
+                <w:noProof/>
+                <w:webHidden/>
+              </w:rPr>
+              <w:instrText xml:space="preserve"> PAGEREF _Toc69846425 \h </w:instrText>
+            </w:r>
+            <w:r>
+              <w:rPr>
+                <w:noProof/>
+                <w:webHidden/>
+              </w:rPr>
+            </w:r>
+            <w:r>
+              <w:rPr>
+                <w:noProof/>
+                <w:webHidden/>
+              </w:rPr>
+              <w:fldChar w:fldCharType="separate"/>
+            </w:r>
+            <w:r>
+              <w:rPr>
+                <w:noProof/>
+                <w:webHidden/>
+              </w:rPr>
+              <w:t>3</w:t>
+            </w:r>
+            <w:r>
+              <w:rPr>
+                <w:noProof/>
+                <w:webHidden/>
+              </w:rPr>
+              <w:fldChar w:fldCharType="end"/>
+            </w:r>
+          </w:hyperlink>
+        </w:p>
+        <w:p>
+          <w:pPr>
+            <w:pStyle w:val="TOC2"/>
+            <w:tabs>
+              <w:tab w:val="right" w:leader="dot" w:pos="8630"/>
+            </w:tabs>
             <w:rPr>
-              <w:b/>
-              <w:bCs/>
               <w:noProof/>
-              <w:lang w:val="en-US"/>
             </w:rPr>
-            <w:t>No table of contents entries found.</w:t>
-          </w:r>
+          </w:pPr>
+          <w:hyperlink w:anchor="_Toc69846426" w:history="1">
+            <w:r>
+              <w:rPr>
+                <w:rStyle w:val="Hyperlink"/>
+                <w:noProof/>
+              </w:rPr>
+              <w:t>Instructions spéciales</w:t>
+            </w:r>
+            <w:r>
+              <w:rPr>
+                <w:noProof/>
+                <w:webHidden/>
+              </w:rPr>
+              <w:tab/>
+            </w:r>
+            <w:r>
+              <w:rPr>
+                <w:noProof/>
+                <w:webHidden/>
+              </w:rPr>
+              <w:fldChar w:fldCharType="begin"/>
+            </w:r>
+            <w:r>
+              <w:rPr>
+                <w:noProof/>
+                <w:webHidden/>
+              </w:rPr>
+              <w:instrText xml:space="preserve"> PAGEREF _Toc69846426 \h </w:instrText>
+            </w:r>
+            <w:r>
+              <w:rPr>
+                <w:noProof/>
+                <w:webHidden/>
+              </w:rPr>
+            </w:r>
+            <w:r>
+              <w:rPr>
+                <w:noProof/>
+                <w:webHidden/>
+              </w:rPr>
+              <w:fldChar w:fldCharType="separate"/>
+            </w:r>
+            <w:r>
+              <w:rPr>
+                <w:noProof/>
+                <w:webHidden/>
+              </w:rPr>
+              <w:t>3</w:t>
+            </w:r>
+            <w:r>
+              <w:rPr>
+                <w:noProof/>
+                <w:webHidden/>
+              </w:rPr>
+              <w:fldChar w:fldCharType="end"/>
+            </w:r>
+          </w:hyperlink>
+        </w:p>
+        <w:p>
+          <w:pPr>
+            <w:pStyle w:val="TOC2"/>
+            <w:tabs>
+              <w:tab w:val="right" w:leader="dot" w:pos="8630"/>
+            </w:tabs>
+            <w:rPr>
+              <w:noProof/>
+            </w:rPr>
+          </w:pPr>
+          <w:hyperlink w:anchor="_Toc69846427" w:history="1">
+            <w:r>
+              <w:rPr>
+                <w:rStyle w:val="Hyperlink"/>
+                <w:noProof/>
+              </w:rPr>
+              <w:t>Description des fichiers.</w:t>
+            </w:r>
+            <w:r>
+              <w:rPr>
+                <w:noProof/>
+                <w:webHidden/>
+              </w:rPr>
+              <w:tab/>
+            </w:r>
+            <w:r>
+              <w:rPr>
+                <w:noProof/>
+                <w:webHidden/>
+              </w:rPr>
+              <w:fldChar w:fldCharType="begin"/>
+            </w:r>
+            <w:r>
+              <w:rPr>
+                <w:noProof/>
+                <w:webHidden/>
+              </w:rPr>
+              <w:instrText xml:space="preserve"> PAGEREF _Toc69846427 \h </w:instrText>
+            </w:r>
+            <w:r>
+              <w:rPr>
+                <w:noProof/>
+                <w:webHidden/>
+              </w:rPr>
+            </w:r>
+            <w:r>
+              <w:rPr>
+                <w:noProof/>
+                <w:webHidden/>
+              </w:rPr>
+              <w:fldChar w:fldCharType="separate"/>
+            </w:r>
+            <w:r>
+              <w:rPr>
+                <w:noProof/>
+                <w:webHidden/>
+              </w:rPr>
+              <w:t>3</w:t>
+            </w:r>
+            <w:r>
+              <w:rPr>
+                <w:noProof/>
+                <w:webHidden/>
+              </w:rPr>
+              <w:fldChar w:fldCharType="end"/>
+            </w:r>
+          </w:hyperlink>
+        </w:p>
+        <w:p>
+          <w:pPr>
+            <w:pStyle w:val="TOC3"/>
+            <w:tabs>
+              <w:tab w:val="right" w:leader="dot" w:pos="8630"/>
+            </w:tabs>
+            <w:rPr>
+              <w:noProof/>
+            </w:rPr>
+          </w:pPr>
+          <w:hyperlink w:anchor="_Toc69846428" w:history="1">
+            <w:r>
+              <w:rPr>
+                <w:rStyle w:val="Hyperlink"/>
+                <w:noProof/>
+              </w:rPr>
+              <w:t>S_lec :</w:t>
+            </w:r>
+            <w:r>
+              <w:rPr>
+                <w:noProof/>
+                <w:webHidden/>
+              </w:rPr>
+              <w:tab/>
+            </w:r>
+            <w:r>
+              <w:rPr>
+                <w:noProof/>
+                <w:webHidden/>
+              </w:rPr>
+              <w:fldChar w:fldCharType="begin"/>
+            </w:r>
+            <w:r>
+              <w:rPr>
+                <w:noProof/>
+                <w:webHidden/>
+              </w:rPr>
+              <w:instrText xml:space="preserve"> PAGEREF _Toc69846428 \h </w:instrText>
+            </w:r>
+            <w:r>
+              <w:rPr>
+                <w:noProof/>
+                <w:webHidden/>
+              </w:rPr>
+            </w:r>
+            <w:r>
+              <w:rPr>
+                <w:noProof/>
+                <w:webHidden/>
+              </w:rPr>
+              <w:fldChar w:fldCharType="separate"/>
+            </w:r>
+            <w:r>
+              <w:rPr>
+                <w:noProof/>
+                <w:webHidden/>
+              </w:rPr>
+              <w:t>3</w:t>
+            </w:r>
+            <w:r>
+              <w:rPr>
+                <w:noProof/>
+                <w:webHidden/>
+              </w:rPr>
+              <w:fldChar w:fldCharType="end"/>
+            </w:r>
+          </w:hyperlink>
+        </w:p>
+        <w:p>
+          <w:pPr>
+            <w:pStyle w:val="TOC3"/>
+            <w:tabs>
+              <w:tab w:val="right" w:leader="dot" w:pos="8630"/>
+            </w:tabs>
+            <w:rPr>
+              <w:noProof/>
+            </w:rPr>
+          </w:pPr>
+          <w:hyperlink w:anchor="_Toc69846429" w:history="1">
+            <w:r>
+              <w:rPr>
+                <w:rStyle w:val="Hyperlink"/>
+                <w:noProof/>
+              </w:rPr>
+              <w:t>S_ecr :</w:t>
+            </w:r>
+            <w:r>
+              <w:rPr>
+                <w:noProof/>
+                <w:webHidden/>
+              </w:rPr>
+              <w:tab/>
+            </w:r>
+            <w:r>
+              <w:rPr>
+                <w:noProof/>
+                <w:webHidden/>
+              </w:rPr>
+              <w:fldChar w:fldCharType="begin"/>
+            </w:r>
+            <w:r>
+              <w:rPr>
+                <w:noProof/>
+                <w:webHidden/>
+              </w:rPr>
+              <w:instrText xml:space="preserve"> PAGEREF _Toc69846429 \h </w:instrText>
+            </w:r>
+            <w:r>
+              <w:rPr>
+                <w:noProof/>
+                <w:webHidden/>
+              </w:rPr>
+            </w:r>
+            <w:r>
+              <w:rPr>
+                <w:noProof/>
+                <w:webHidden/>
+              </w:rPr>
+              <w:fldChar w:fldCharType="separate"/>
+            </w:r>
+            <w:r>
+              <w:rPr>
+                <w:noProof/>
+                <w:webHidden/>
+              </w:rPr>
+              <w:t>3</w:t>
+            </w:r>
+            <w:r>
+              <w:rPr>
+                <w:noProof/>
+                <w:webHidden/>
+              </w:rPr>
+              <w:fldChar w:fldCharType="end"/>
+            </w:r>
+          </w:hyperlink>
+        </w:p>
+        <w:p>
+          <w:pPr>
+            <w:pStyle w:val="TOC3"/>
+            <w:tabs>
+              <w:tab w:val="right" w:leader="dot" w:pos="8630"/>
+            </w:tabs>
+            <w:rPr>
+              <w:noProof/>
+            </w:rPr>
+          </w:pPr>
+          <w:hyperlink w:anchor="_Toc69846430" w:history="1">
+            <w:r>
+              <w:rPr>
+                <w:rStyle w:val="Hyperlink"/>
+                <w:noProof/>
+              </w:rPr>
+              <w:t>R_ecr :</w:t>
+            </w:r>
+            <w:r>
+              <w:rPr>
+                <w:noProof/>
+                <w:webHidden/>
+              </w:rPr>
+              <w:tab/>
+            </w:r>
+            <w:r>
+              <w:rPr>
+                <w:noProof/>
+                <w:webHidden/>
+              </w:rPr>
+              <w:fldChar w:fldCharType="begin"/>
+            </w:r>
+            <w:r>
+              <w:rPr>
+                <w:noProof/>
+                <w:webHidden/>
+              </w:rPr>
+              <w:instrText xml:space="preserve"> PAGEREF _Toc69846430 \h </w:instrText>
+            </w:r>
+            <w:r>
+              <w:rPr>
+                <w:noProof/>
+                <w:webHidden/>
+              </w:rPr>
+            </w:r>
+            <w:r>
+              <w:rPr>
+                <w:noProof/>
+                <w:webHidden/>
+              </w:rPr>
+              <w:fldChar w:fldCharType="separate"/>
+            </w:r>
+            <w:r>
+              <w:rPr>
+                <w:noProof/>
+                <w:webHidden/>
+              </w:rPr>
+              <w:t>4</w:t>
+            </w:r>
+            <w:r>
+              <w:rPr>
+                <w:noProof/>
+                <w:webHidden/>
+              </w:rPr>
+              <w:fldChar w:fldCharType="end"/>
+            </w:r>
+          </w:hyperlink>
+        </w:p>
+        <w:p>
+          <w:pPr>
+            <w:pStyle w:val="TOC3"/>
+            <w:tabs>
+              <w:tab w:val="right" w:leader="dot" w:pos="8630"/>
+            </w:tabs>
+            <w:rPr>
+              <w:noProof/>
+            </w:rPr>
+          </w:pPr>
+          <w:hyperlink w:anchor="_Toc69846431" w:history="1">
+            <w:r>
+              <w:rPr>
+                <w:rStyle w:val="Hyperlink"/>
+                <w:noProof/>
+              </w:rPr>
+              <w:t>L_ecr :</w:t>
+            </w:r>
+            <w:r>
+              <w:rPr>
+                <w:noProof/>
+                <w:webHidden/>
+              </w:rPr>
+              <w:tab/>
+            </w:r>
+            <w:r>
+              <w:rPr>
+                <w:noProof/>
+                <w:webHidden/>
+              </w:rPr>
+              <w:fldChar w:fldCharType="begin"/>
+            </w:r>
+            <w:r>
+              <w:rPr>
+                <w:noProof/>
+                <w:webHidden/>
+              </w:rPr>
+              <w:instrText xml:space="preserve"> PAGEREF _Toc69846431 \h </w:instrText>
+            </w:r>
+            <w:r>
+              <w:rPr>
+                <w:noProof/>
+                <w:webHidden/>
+              </w:rPr>
+            </w:r>
+            <w:r>
+              <w:rPr>
+                <w:noProof/>
+                <w:webHidden/>
+              </w:rPr>
+              <w:fldChar w:fldCharType="separate"/>
+            </w:r>
+            <w:r>
+              <w:rPr>
+                <w:noProof/>
+                <w:webHidden/>
+              </w:rPr>
+              <w:t>4</w:t>
+            </w:r>
+            <w:r>
+              <w:rPr>
+                <w:noProof/>
+                <w:webHidden/>
+              </w:rPr>
+              <w:fldChar w:fldCharType="end"/>
+            </w:r>
+          </w:hyperlink>
+        </w:p>
+        <w:p>
+          <w:pPr>
+            <w:pStyle w:val="TOC3"/>
+            <w:tabs>
+              <w:tab w:val="right" w:leader="dot" w:pos="8630"/>
+            </w:tabs>
+            <w:rPr>
+              <w:noProof/>
+            </w:rPr>
+          </w:pPr>
+          <w:hyperlink w:anchor="_Toc69846432" w:history="1">
+            <w:r>
+              <w:rPr>
+                <w:rStyle w:val="Hyperlink"/>
+                <w:noProof/>
+              </w:rPr>
+              <w:t>L_lec :</w:t>
+            </w:r>
+            <w:r>
+              <w:rPr>
+                <w:noProof/>
+                <w:webHidden/>
+              </w:rPr>
+              <w:tab/>
+            </w:r>
+            <w:r>
+              <w:rPr>
+                <w:noProof/>
+                <w:webHidden/>
+              </w:rPr>
+              <w:fldChar w:fldCharType="begin"/>
+            </w:r>
+            <w:r>
+              <w:rPr>
+                <w:noProof/>
+                <w:webHidden/>
+              </w:rPr>
+              <w:instrText xml:space="preserve"> PAGEREF _Toc69846432 \h </w:instrText>
+            </w:r>
+            <w:r>
+              <w:rPr>
+                <w:noProof/>
+                <w:webHidden/>
+              </w:rPr>
+            </w:r>
+            <w:r>
+              <w:rPr>
+                <w:noProof/>
+                <w:webHidden/>
+              </w:rPr>
+              <w:fldChar w:fldCharType="separate"/>
+            </w:r>
+            <w:r>
+              <w:rPr>
+                <w:noProof/>
+                <w:webHidden/>
+              </w:rPr>
+              <w:t>4</w:t>
+            </w:r>
+            <w:r>
+              <w:rPr>
+                <w:noProof/>
+                <w:webHidden/>
+              </w:rPr>
+              <w:fldChar w:fldCharType="end"/>
+            </w:r>
+          </w:hyperlink>
+        </w:p>
+        <w:p>
+          <w:pPr>
+            <w:pStyle w:val="TOC2"/>
+            <w:tabs>
+              <w:tab w:val="right" w:leader="dot" w:pos="8630"/>
+            </w:tabs>
+            <w:rPr>
+              <w:noProof/>
+            </w:rPr>
+          </w:pPr>
+          <w:hyperlink w:anchor="_Toc69846433" w:history="1">
+            <w:r>
+              <w:rPr>
+                <w:rStyle w:val="Hyperlink"/>
+                <w:noProof/>
+              </w:rPr>
+              <w:t>Description des classes</w:t>
+            </w:r>
+            <w:r>
+              <w:rPr>
+                <w:noProof/>
+                <w:webHidden/>
+              </w:rPr>
+              <w:tab/>
+            </w:r>
+            <w:r>
+              <w:rPr>
+                <w:noProof/>
+                <w:webHidden/>
+              </w:rPr>
+              <w:fldChar w:fldCharType="begin"/>
+            </w:r>
+            <w:r>
+              <w:rPr>
+                <w:noProof/>
+                <w:webHidden/>
+              </w:rPr>
+              <w:instrText xml:space="preserve"> PAGEREF _Toc69846433 \h </w:instrText>
+            </w:r>
+            <w:r>
+              <w:rPr>
+                <w:noProof/>
+                <w:webHidden/>
+              </w:rPr>
+            </w:r>
+            <w:r>
+              <w:rPr>
+                <w:noProof/>
+                <w:webHidden/>
+              </w:rPr>
+              <w:fldChar w:fldCharType="separate"/>
+            </w:r>
+            <w:r>
+              <w:rPr>
+                <w:noProof/>
+                <w:webHidden/>
+              </w:rPr>
+              <w:t>4</w:t>
+            </w:r>
+            <w:r>
+              <w:rPr>
+                <w:noProof/>
+                <w:webHidden/>
+              </w:rPr>
+              <w:fldChar w:fldCharType="end"/>
+            </w:r>
+          </w:hyperlink>
+        </w:p>
+        <w:p>
+          <w:pPr>
+            <w:pStyle w:val="TOC3"/>
+            <w:tabs>
+              <w:tab w:val="right" w:leader="dot" w:pos="8630"/>
+            </w:tabs>
+            <w:rPr>
+              <w:noProof/>
+            </w:rPr>
+          </w:pPr>
+          <w:hyperlink w:anchor="_Toc69846434" w:history="1">
+            <w:r>
+              <w:rPr>
+                <w:rStyle w:val="Hyperlink"/>
+                <w:noProof/>
+              </w:rPr>
+              <w:t>Les classes de paquet</w:t>
+            </w:r>
+            <w:r>
+              <w:rPr>
+                <w:noProof/>
+                <w:webHidden/>
+              </w:rPr>
+              <w:tab/>
+            </w:r>
+            <w:r>
+              <w:rPr>
+                <w:noProof/>
+                <w:webHidden/>
+              </w:rPr>
+              <w:fldChar w:fldCharType="begin"/>
+            </w:r>
+            <w:r>
+              <w:rPr>
+                <w:noProof/>
+                <w:webHidden/>
+              </w:rPr>
+              <w:instrText xml:space="preserve"> PAGEREF _Toc69846434 \h </w:instrText>
+            </w:r>
+            <w:r>
+              <w:rPr>
+                <w:noProof/>
+                <w:webHidden/>
+              </w:rPr>
+            </w:r>
+            <w:r>
+              <w:rPr>
+                <w:noProof/>
+                <w:webHidden/>
+              </w:rPr>
+              <w:fldChar w:fldCharType="separate"/>
+            </w:r>
+            <w:r>
+              <w:rPr>
+                <w:noProof/>
+                <w:webHidden/>
+              </w:rPr>
+              <w:t>4</w:t>
+            </w:r>
+            <w:r>
+              <w:rPr>
+                <w:noProof/>
+                <w:webHidden/>
+              </w:rPr>
+              <w:fldChar w:fldCharType="end"/>
+            </w:r>
+          </w:hyperlink>
+        </w:p>
+        <w:p>
+          <w:pPr>
+            <w:pStyle w:val="TOC3"/>
+            <w:tabs>
+              <w:tab w:val="right" w:leader="dot" w:pos="8630"/>
+            </w:tabs>
+            <w:rPr>
+              <w:noProof/>
+            </w:rPr>
+          </w:pPr>
+          <w:hyperlink w:anchor="_Toc69846435" w:history="1">
+            <w:r>
+              <w:rPr>
+                <w:rStyle w:val="Hyperlink"/>
+                <w:noProof/>
+              </w:rPr>
+              <w:t>La classe Constantes</w:t>
+            </w:r>
+            <w:r>
+              <w:rPr>
+                <w:noProof/>
+                <w:webHidden/>
+              </w:rPr>
+              <w:tab/>
+            </w:r>
+            <w:r>
+              <w:rPr>
+                <w:noProof/>
+                <w:webHidden/>
+              </w:rPr>
+              <w:fldChar w:fldCharType="begin"/>
+            </w:r>
+            <w:r>
+              <w:rPr>
+                <w:noProof/>
+                <w:webHidden/>
+              </w:rPr>
+              <w:instrText xml:space="preserve"> PAGEREF _Toc69846435 \h </w:instrText>
+            </w:r>
+            <w:r>
+              <w:rPr>
+                <w:noProof/>
+                <w:webHidden/>
+              </w:rPr>
+            </w:r>
+            <w:r>
+              <w:rPr>
+                <w:noProof/>
+                <w:webHidden/>
+              </w:rPr>
+              <w:fldChar w:fldCharType="separate"/>
+            </w:r>
+            <w:r>
+              <w:rPr>
+                <w:noProof/>
+                <w:webHidden/>
+              </w:rPr>
+              <w:t>4</w:t>
+            </w:r>
+            <w:r>
+              <w:rPr>
+                <w:noProof/>
+                <w:webHidden/>
+              </w:rPr>
+              <w:fldChar w:fldCharType="end"/>
+            </w:r>
+          </w:hyperlink>
+        </w:p>
+        <w:p>
+          <w:pPr>
+            <w:pStyle w:val="TOC3"/>
+            <w:tabs>
+              <w:tab w:val="right" w:leader="dot" w:pos="8630"/>
+            </w:tabs>
+            <w:rPr>
+              <w:noProof/>
+            </w:rPr>
+          </w:pPr>
+          <w:hyperlink w:anchor="_Toc69846436" w:history="1">
+            <w:r>
+              <w:rPr>
+                <w:rStyle w:val="Hyperlink"/>
+                <w:noProof/>
+              </w:rPr>
+              <w:t>La classe ConnexionTransport</w:t>
+            </w:r>
+            <w:r>
+              <w:rPr>
+                <w:noProof/>
+                <w:webHidden/>
+              </w:rPr>
+              <w:tab/>
+            </w:r>
+            <w:r>
+              <w:rPr>
+                <w:noProof/>
+                <w:webHidden/>
+              </w:rPr>
+              <w:fldChar w:fldCharType="begin"/>
+            </w:r>
+            <w:r>
+              <w:rPr>
+                <w:noProof/>
+                <w:webHidden/>
+              </w:rPr>
+              <w:instrText xml:space="preserve"> PAGEREF _Toc69846436 \h </w:instrText>
+            </w:r>
+            <w:r>
+              <w:rPr>
+                <w:noProof/>
+                <w:webHidden/>
+              </w:rPr>
+            </w:r>
+            <w:r>
+              <w:rPr>
+                <w:noProof/>
+                <w:webHidden/>
+              </w:rPr>
+              <w:fldChar w:fldCharType="separate"/>
+            </w:r>
+            <w:r>
+              <w:rPr>
+                <w:noProof/>
+                <w:webHidden/>
+              </w:rPr>
+              <w:t>5</w:t>
+            </w:r>
+            <w:r>
+              <w:rPr>
+                <w:noProof/>
+                <w:webHidden/>
+              </w:rPr>
+              <w:fldChar w:fldCharType="end"/>
+            </w:r>
+          </w:hyperlink>
+        </w:p>
+        <w:p>
+          <w:pPr>
+            <w:pStyle w:val="TOC3"/>
+            <w:tabs>
+              <w:tab w:val="right" w:leader="dot" w:pos="8630"/>
+            </w:tabs>
+            <w:rPr>
+              <w:noProof/>
+            </w:rPr>
+          </w:pPr>
+          <w:hyperlink w:anchor="_Toc69846437" w:history="1">
+            <w:r>
+              <w:rPr>
+                <w:rStyle w:val="Hyperlink"/>
+                <w:noProof/>
+              </w:rPr>
+              <w:t>La classe transport</w:t>
+            </w:r>
+            <w:r>
+              <w:rPr>
+                <w:noProof/>
+                <w:webHidden/>
+              </w:rPr>
+              <w:tab/>
+            </w:r>
+            <w:r>
+              <w:rPr>
+                <w:noProof/>
+                <w:webHidden/>
+              </w:rPr>
+              <w:fldChar w:fldCharType="begin"/>
+            </w:r>
+            <w:r>
+              <w:rPr>
+                <w:noProof/>
+                <w:webHidden/>
+              </w:rPr>
+              <w:instrText xml:space="preserve"> PAGEREF _Toc69846437 \h </w:instrText>
+            </w:r>
+            <w:r>
+              <w:rPr>
+                <w:noProof/>
+                <w:webHidden/>
+              </w:rPr>
+            </w:r>
+            <w:r>
+              <w:rPr>
+                <w:noProof/>
+                <w:webHidden/>
+              </w:rPr>
+              <w:fldChar w:fldCharType="separate"/>
+            </w:r>
+            <w:r>
+              <w:rPr>
+                <w:noProof/>
+                <w:webHidden/>
+              </w:rPr>
+              <w:t>5</w:t>
+            </w:r>
+            <w:r>
+              <w:rPr>
+                <w:noProof/>
+                <w:webHidden/>
+              </w:rPr>
+              <w:fldChar w:fldCharType="end"/>
+            </w:r>
+          </w:hyperlink>
+        </w:p>
+        <w:p>
+          <w:pPr>
+            <w:pStyle w:val="TOC3"/>
+            <w:tabs>
+              <w:tab w:val="right" w:leader="dot" w:pos="8630"/>
+            </w:tabs>
+            <w:rPr>
+              <w:noProof/>
+            </w:rPr>
+          </w:pPr>
+          <w:hyperlink w:anchor="_Toc69846438" w:history="1">
+            <w:r>
+              <w:rPr>
+                <w:rStyle w:val="Hyperlink"/>
+                <w:noProof/>
+              </w:rPr>
+              <w:t>La classe EntitéeReseau</w:t>
+            </w:r>
+            <w:r>
+              <w:rPr>
+                <w:noProof/>
+                <w:webHidden/>
+              </w:rPr>
+              <w:tab/>
+            </w:r>
+            <w:r>
+              <w:rPr>
+                <w:noProof/>
+                <w:webHidden/>
+              </w:rPr>
+              <w:fldChar w:fldCharType="begin"/>
+            </w:r>
+            <w:r>
+              <w:rPr>
+                <w:noProof/>
+                <w:webHidden/>
+              </w:rPr>
+              <w:instrText xml:space="preserve"> PAGEREF _Toc69846438 \h </w:instrText>
+            </w:r>
+            <w:r>
+              <w:rPr>
+                <w:noProof/>
+                <w:webHidden/>
+              </w:rPr>
+            </w:r>
+            <w:r>
+              <w:rPr>
+                <w:noProof/>
+                <w:webHidden/>
+              </w:rPr>
+              <w:fldChar w:fldCharType="separate"/>
+            </w:r>
+            <w:r>
+              <w:rPr>
+                <w:noProof/>
+                <w:webHidden/>
+              </w:rPr>
+              <w:t>5</w:t>
+            </w:r>
+            <w:r>
+              <w:rPr>
+                <w:noProof/>
+                <w:webHidden/>
+              </w:rPr>
+              <w:fldChar w:fldCharType="end"/>
+            </w:r>
+          </w:hyperlink>
+        </w:p>
+        <w:p>
           <w:r>
             <w:rPr>
               <w:b/>
@@ -318,13 +1261,22 @@
     <w:p>
       <w:pPr>
         <w:pStyle w:val="Heading2"/>
-      </w:pPr>
+        <w:jc w:val="both"/>
+      </w:pPr>
+      <w:bookmarkStart w:id="0" w:name="_Toc69846425"/>
       <w:r>
         <w:lastRenderedPageBreak/>
-        <w:t xml:space="preserve">Description du logiciel </w:t>
-      </w:r>
-    </w:p>
-    <w:p>
+        <w:t>Description du logiciel</w:t>
+      </w:r>
+      <w:bookmarkEnd w:id="0"/>
+      <w:r>
+        <w:t xml:space="preserve"> </w:t>
+      </w:r>
+    </w:p>
+    <w:p>
+      <w:pPr>
+        <w:jc w:val="both"/>
+      </w:pPr>
       <w:r>
         <w:t xml:space="preserve">Notre logiciel se veut </w:t>
       </w:r>
@@ -353,26 +1305,42 @@
         <w:t xml:space="preserve">dans un fichier. </w:t>
       </w:r>
     </w:p>
-    <w:p/>
+    <w:p>
+      <w:pPr>
+        <w:jc w:val="both"/>
+      </w:pPr>
+    </w:p>
     <w:p>
       <w:pPr>
         <w:pStyle w:val="Heading2"/>
-      </w:pPr>
+        <w:jc w:val="both"/>
+      </w:pPr>
+      <w:bookmarkStart w:id="1" w:name="_Toc69846426"/>
       <w:r>
         <w:t>Instructions spéciales</w:t>
       </w:r>
-    </w:p>
-    <w:p>
+      <w:bookmarkEnd w:id="1"/>
+    </w:p>
+    <w:p>
+      <w:pPr>
+        <w:jc w:val="both"/>
+      </w:pPr>
       <w:r>
         <w:t xml:space="preserve">Il y a peu d’instructions spéciales pour exécuter le programme, il suffit de le lancer et d’attendre quelques secondes, tout se fait tout seul. On peut ensuite constater ce qui s’est passé à l’aide des différents fichiers. </w:t>
       </w:r>
     </w:p>
     <w:p>
+      <w:pPr>
+        <w:jc w:val="both"/>
+      </w:pPr>
       <w:r>
         <w:t xml:space="preserve">Il est normal que le programme prenne une dizaine de secondes à s’effectuer, car il doit parfois attendre qu’un thread ne finisse. </w:t>
       </w:r>
     </w:p>
     <w:p>
+      <w:pPr>
+        <w:jc w:val="both"/>
+      </w:pPr>
       <w:r>
         <w:t xml:space="preserve">Les fichiers textes </w:t>
       </w:r>
@@ -399,16 +1367,26 @@
         <w:t>\</w:t>
       </w:r>
     </w:p>
-    <w:p/>
+    <w:p>
+      <w:pPr>
+        <w:jc w:val="both"/>
+      </w:pPr>
+    </w:p>
     <w:p>
       <w:pPr>
         <w:pStyle w:val="Heading2"/>
-      </w:pPr>
+        <w:jc w:val="both"/>
+      </w:pPr>
+      <w:bookmarkStart w:id="2" w:name="_Toc69846427"/>
       <w:r>
         <w:t>Description des fichiers.</w:t>
       </w:r>
-    </w:p>
-    <w:p>
+      <w:bookmarkEnd w:id="2"/>
+    </w:p>
+    <w:p>
+      <w:pPr>
+        <w:jc w:val="both"/>
+      </w:pPr>
       <w:r>
         <w:t xml:space="preserve">Les différents fichiers textes que nous utilisons sont les suivants : </w:t>
       </w:r>
@@ -416,22 +1394,34 @@
     <w:p>
       <w:pPr>
         <w:pStyle w:val="Heading3"/>
-      </w:pPr>
+        <w:jc w:val="both"/>
+      </w:pPr>
+      <w:bookmarkStart w:id="3" w:name="_Toc69846428"/>
       <w:proofErr w:type="spellStart"/>
       <w:r>
         <w:t>S_lec</w:t>
       </w:r>
       <w:proofErr w:type="spellEnd"/>
       <w:r>
-        <w:t xml:space="preserve"> : </w:t>
-      </w:r>
-    </w:p>
-    <w:p>
+        <w:t> :</w:t>
+      </w:r>
+      <w:bookmarkEnd w:id="3"/>
+      <w:r>
+        <w:t xml:space="preserve"> </w:t>
+      </w:r>
+    </w:p>
+    <w:p>
+      <w:pPr>
+        <w:jc w:val="both"/>
+      </w:pPr>
       <w:r>
         <w:t>Contient les différentes instructions que nous souhaitons envoyer au distant.</w:t>
       </w:r>
     </w:p>
     <w:p>
+      <w:pPr>
+        <w:jc w:val="both"/>
+      </w:pPr>
       <w:r>
         <w:t>Les trames sont formées de deux parties; premièrement, un chiffre qui représentera le programme qui envoi la données, suivi de la donnée à transmettre. Cette donnée peut prendre trois formes : « </w:t>
       </w:r>
@@ -452,11 +1442,17 @@
         <w:t xml:space="preserve"> », pour signifier la demande de fermeture d’une connexion, ou encore une chaîne de caractères quelconque qui représente la donnée à transmettre. </w:t>
       </w:r>
     </w:p>
-    <w:p/>
+    <w:p>
+      <w:pPr>
+        <w:jc w:val="both"/>
+      </w:pPr>
+    </w:p>
     <w:p>
       <w:pPr>
         <w:pStyle w:val="Heading3"/>
-      </w:pPr>
+        <w:jc w:val="both"/>
+      </w:pPr>
+      <w:bookmarkStart w:id="4" w:name="_Toc69846429"/>
       <w:proofErr w:type="spellStart"/>
       <w:r>
         <w:t>S_ecr</w:t>
@@ -465,31 +1461,54 @@
       <w:r>
         <w:t> :</w:t>
       </w:r>
-    </w:p>
-    <w:p>
-      <w:r>
-        <w:t xml:space="preserve">Contient les log de la couche transport. Les trames sont encore une fois séparés en deux, commençant par le numéro du programme, suivi du log en tant que tel. </w:t>
-      </w:r>
-    </w:p>
-    <w:p>
+      <w:bookmarkEnd w:id="4"/>
+    </w:p>
+    <w:p>
+      <w:pPr>
+        <w:jc w:val="both"/>
+      </w:pPr>
+      <w:r>
+        <w:t xml:space="preserve">Contient </w:t>
+      </w:r>
+      <w:r>
+        <w:t>les logs</w:t>
+      </w:r>
+      <w:r>
+        <w:t xml:space="preserve"> de la couche transport. Les trames sont encore une fois </w:t>
+      </w:r>
+      <w:r>
+        <w:t>séparées</w:t>
+      </w:r>
+      <w:r>
+        <w:t xml:space="preserve"> en deux, commençant par le numéro du programme, suivi du log en tant que tel. </w:t>
+      </w:r>
+    </w:p>
+    <w:p>
+      <w:pPr>
+        <w:jc w:val="both"/>
+      </w:pPr>
       <w:r>
         <w:lastRenderedPageBreak/>
         <w:t xml:space="preserve">Les deux opérations que note transport sont création d’une connexion, et </w:t>
       </w:r>
-      <w:proofErr w:type="spellStart"/>
-      <w:r>
-        <w:t>termination</w:t>
-      </w:r>
-      <w:proofErr w:type="spellEnd"/>
+      <w:r>
+        <w:t>terminaison</w:t>
+      </w:r>
       <w:r>
         <w:t xml:space="preserve"> ou encore échec d’une connexion. </w:t>
       </w:r>
     </w:p>
-    <w:p/>
+    <w:p>
+      <w:pPr>
+        <w:jc w:val="both"/>
+      </w:pPr>
+    </w:p>
     <w:p>
       <w:pPr>
         <w:pStyle w:val="Heading3"/>
-      </w:pPr>
+        <w:jc w:val="both"/>
+      </w:pPr>
+      <w:bookmarkStart w:id="5" w:name="_Toc69846430"/>
       <w:proofErr w:type="spellStart"/>
       <w:r>
         <w:t>R_ecr</w:t>
@@ -498,17 +1517,27 @@
       <w:r>
         <w:t> :</w:t>
       </w:r>
-    </w:p>
-    <w:p>
+      <w:bookmarkEnd w:id="5"/>
+    </w:p>
+    <w:p>
+      <w:pPr>
+        <w:jc w:val="both"/>
+      </w:pPr>
       <w:r>
         <w:t xml:space="preserve">Ce fichier est propre à notre travail et sert de pipe pour transférer l’information entre les couches transport et réseau. Les données dans ce fichier sont sous la forme d’une suite de nombres de 0 à 255 séparés par des virgules. Ces nombres sont les bytes des paquets reçus par réseau qui doivent être communiqués à transport. </w:t>
       </w:r>
     </w:p>
-    <w:p/>
+    <w:p>
+      <w:pPr>
+        <w:jc w:val="both"/>
+      </w:pPr>
+    </w:p>
     <w:p>
       <w:pPr>
         <w:pStyle w:val="Heading3"/>
-      </w:pPr>
+        <w:jc w:val="both"/>
+      </w:pPr>
+      <w:bookmarkStart w:id="6" w:name="_Toc69846431"/>
       <w:proofErr w:type="spellStart"/>
       <w:r>
         <w:t>L_ecr</w:t>
@@ -517,17 +1546,30 @@
       <w:r>
         <w:t> :</w:t>
       </w:r>
-    </w:p>
-    <w:p>
-      <w:r>
-        <w:t>Ce fichier correspond à ce que reçoit l’application sur la machine distante, Il n’inscrit que le contenu des paquets de data reçus.</w:t>
-      </w:r>
-    </w:p>
-    <w:p/>
+      <w:bookmarkEnd w:id="6"/>
+    </w:p>
+    <w:p>
+      <w:pPr>
+        <w:jc w:val="both"/>
+      </w:pPr>
+      <w:r>
+        <w:t>Ce fichier correspond à ce que reçoit l’application sur la machine distante, Il n’inscrit que le contenu des paquets de data reçus</w:t>
+      </w:r>
+      <w:r>
+        <w:t>, précédés du numéro de la connexion qui les a envoyés.</w:t>
+      </w:r>
+    </w:p>
+    <w:p>
+      <w:pPr>
+        <w:jc w:val="both"/>
+      </w:pPr>
+    </w:p>
     <w:p>
       <w:pPr>
         <w:pStyle w:val="Heading3"/>
-      </w:pPr>
+        <w:jc w:val="both"/>
+      </w:pPr>
+      <w:bookmarkStart w:id="7" w:name="_Toc69846432"/>
       <w:proofErr w:type="spellStart"/>
       <w:r>
         <w:t>L_lec</w:t>
@@ -536,17 +1578,651 @@
       <w:r>
         <w:t> :</w:t>
       </w:r>
-    </w:p>
-    <w:p/>
-    <w:p/>
+      <w:bookmarkEnd w:id="7"/>
+    </w:p>
+    <w:p>
+      <w:pPr>
+        <w:jc w:val="both"/>
+      </w:pPr>
+      <w:r>
+        <w:t xml:space="preserve">Ce fichier correspond au fichier log de la liaison de données. Le distant note toutes les transactions dans ce fichier. Il commence encore une fois par le numéro de la connexion, suivi de la transaction en question. Les différentes transactions possibles sont : </w:t>
+      </w:r>
+    </w:p>
+    <w:p>
+      <w:pPr>
+        <w:pStyle w:val="ListParagraph"/>
+        <w:numPr>
+          <w:ilvl w:val="0"/>
+          <w:numId w:val="1"/>
+        </w:numPr>
+        <w:jc w:val="both"/>
+      </w:pPr>
+      <w:r>
+        <w:t>Connexion établie</w:t>
+      </w:r>
+    </w:p>
+    <w:p>
+      <w:pPr>
+        <w:pStyle w:val="ListParagraph"/>
+        <w:numPr>
+          <w:ilvl w:val="0"/>
+          <w:numId w:val="1"/>
+        </w:numPr>
+        <w:jc w:val="both"/>
+      </w:pPr>
+      <w:r>
+        <w:t>Demande de déconnexion</w:t>
+      </w:r>
+    </w:p>
+    <w:p>
+      <w:pPr>
+        <w:pStyle w:val="ListParagraph"/>
+        <w:numPr>
+          <w:ilvl w:val="0"/>
+          <w:numId w:val="1"/>
+        </w:numPr>
+        <w:jc w:val="both"/>
+      </w:pPr>
+      <w:proofErr w:type="gramStart"/>
+      <w:r>
+        <w:t>.....</w:t>
+      </w:r>
+      <w:proofErr w:type="gramEnd"/>
+      <w:r>
+        <w:t xml:space="preserve">simulation de non </w:t>
+      </w:r>
+      <w:proofErr w:type="spellStart"/>
+      <w:r>
+        <w:t>reponse</w:t>
+      </w:r>
+      <w:proofErr w:type="spellEnd"/>
+      <w:r>
+        <w:t>.....</w:t>
+      </w:r>
+      <w:r>
+        <w:t xml:space="preserve"> </w:t>
+      </w:r>
+    </w:p>
+    <w:p>
+      <w:pPr>
+        <w:pStyle w:val="ListParagraph"/>
+        <w:numPr>
+          <w:ilvl w:val="0"/>
+          <w:numId w:val="1"/>
+        </w:numPr>
+        <w:jc w:val="both"/>
+      </w:pPr>
+      <w:r>
+        <w:t>P</w:t>
+      </w:r>
+      <w:r>
+        <w:t>aquet de données invalide reçu</w:t>
+      </w:r>
+    </w:p>
+    <w:p>
+      <w:pPr>
+        <w:pStyle w:val="ListParagraph"/>
+        <w:numPr>
+          <w:ilvl w:val="0"/>
+          <w:numId w:val="1"/>
+        </w:numPr>
+        <w:jc w:val="both"/>
+      </w:pPr>
+      <w:r>
+        <w:t>Paquet de données reçu</w:t>
+      </w:r>
+      <w:r>
+        <w:t xml:space="preserve"> suivi du numéro du paquet et du numéro du prochain paquet</w:t>
+      </w:r>
+    </w:p>
+    <w:p>
+      <w:pPr>
+        <w:pStyle w:val="Heading2"/>
+        <w:jc w:val="both"/>
+      </w:pPr>
+    </w:p>
+    <w:p>
+      <w:pPr>
+        <w:pStyle w:val="Heading2"/>
+        <w:jc w:val="both"/>
+      </w:pPr>
+      <w:bookmarkStart w:id="8" w:name="_Toc69846433"/>
+      <w:r>
+        <w:t>Description des classes</w:t>
+      </w:r>
+      <w:bookmarkEnd w:id="8"/>
+      <w:r>
+        <w:t xml:space="preserve"> </w:t>
+      </w:r>
+    </w:p>
     <w:p>
       <w:pPr>
         <w:pStyle w:val="Heading3"/>
+        <w:jc w:val="both"/>
+      </w:pPr>
+      <w:bookmarkStart w:id="9" w:name="_Toc69846434"/>
+      <w:r>
+        <w:t>Les classes de paquet</w:t>
+      </w:r>
+      <w:bookmarkEnd w:id="9"/>
+    </w:p>
+    <w:p>
+      <w:pPr>
+        <w:jc w:val="both"/>
+      </w:pPr>
+      <w:r>
+        <w:t xml:space="preserve">Tous les types de paquet sont représentés par une classe distincte qui hérite de la classe générale Paquet. </w:t>
+      </w:r>
+    </w:p>
+    <w:p>
+      <w:pPr>
+        <w:jc w:val="both"/>
       </w:pPr>
     </w:p>
     <w:p>
       <w:pPr>
         <w:pStyle w:val="Heading3"/>
+        <w:jc w:val="both"/>
+      </w:pPr>
+      <w:bookmarkStart w:id="10" w:name="_Toc69846435"/>
+      <w:r>
+        <w:t>La classe Constantes</w:t>
+      </w:r>
+      <w:bookmarkEnd w:id="10"/>
+      <w:r>
+        <w:t xml:space="preserve"> </w:t>
+      </w:r>
+    </w:p>
+    <w:p>
+      <w:pPr>
+        <w:jc w:val="both"/>
+      </w:pPr>
+      <w:proofErr w:type="gramStart"/>
+      <w:r>
+        <w:t>La classe constantes</w:t>
+      </w:r>
+      <w:proofErr w:type="gramEnd"/>
+      <w:r>
+        <w:t xml:space="preserve"> contient toutes les constantes nécessaires au bon fonctionnement du programme. </w:t>
+      </w:r>
+    </w:p>
+    <w:p>
+      <w:pPr>
+        <w:jc w:val="both"/>
+      </w:pPr>
+    </w:p>
+    <w:p>
+      <w:pPr>
+        <w:pStyle w:val="Heading3"/>
+        <w:jc w:val="both"/>
+      </w:pPr>
+      <w:bookmarkStart w:id="11" w:name="_Toc69846436"/>
+      <w:r>
+        <w:lastRenderedPageBreak/>
+        <w:t xml:space="preserve">La classe </w:t>
+      </w:r>
+      <w:proofErr w:type="spellStart"/>
+      <w:r>
+        <w:t>ConnexionTransport</w:t>
+      </w:r>
+      <w:bookmarkEnd w:id="11"/>
+      <w:proofErr w:type="spellEnd"/>
+    </w:p>
+    <w:p>
+      <w:pPr>
+        <w:jc w:val="both"/>
+      </w:pPr>
+      <w:r>
+        <w:t xml:space="preserve">Cette classe est un objet qui représente le transfert de données entre la couche transport et la couche réseau. L’objet est constitué 3 bytes, contenant l’adresse source de la requête, l’adresse de destination, et le numéro de connexion. </w:t>
+      </w:r>
+    </w:p>
+    <w:p>
+      <w:pPr>
+        <w:jc w:val="both"/>
+      </w:pPr>
+      <w:r>
+        <w:t xml:space="preserve">L’objet contient aussi une queue de bytes qui contient l’information transférée d’une couche à l’autre. </w:t>
+      </w:r>
+    </w:p>
+    <w:p>
+      <w:pPr>
+        <w:jc w:val="both"/>
+      </w:pPr>
+    </w:p>
+    <w:p>
+      <w:pPr>
+        <w:pStyle w:val="Heading3"/>
+        <w:jc w:val="both"/>
+      </w:pPr>
+      <w:bookmarkStart w:id="12" w:name="_Toc69846437"/>
+      <w:r>
+        <w:t>La classe transport</w:t>
+      </w:r>
+      <w:bookmarkEnd w:id="12"/>
+    </w:p>
+    <w:p>
+      <w:pPr>
+        <w:jc w:val="both"/>
+      </w:pPr>
+      <w:r>
+        <w:t>La classe transport est une des deux classes principales de notre applicati</w:t>
+      </w:r>
+      <w:r>
+        <w:t>on.</w:t>
+      </w:r>
+    </w:p>
+    <w:p>
+      <w:pPr>
+        <w:jc w:val="both"/>
+      </w:pPr>
+      <w:r>
+        <w:t xml:space="preserve">Elle est lancée tout de suite au début du programme et commence par créer les fichiers </w:t>
+      </w:r>
+      <w:proofErr w:type="spellStart"/>
+      <w:r>
+        <w:t>text</w:t>
+      </w:r>
+      <w:proofErr w:type="spellEnd"/>
+      <w:r>
+        <w:t xml:space="preserve"> nécessaire au bon fonctionnement du programme. </w:t>
+      </w:r>
+    </w:p>
+    <w:p>
+      <w:pPr>
+        <w:jc w:val="both"/>
+      </w:pPr>
+      <w:r>
+        <w:t xml:space="preserve">Transport gère une table de </w:t>
+      </w:r>
+      <w:proofErr w:type="spellStart"/>
+      <w:r>
+        <w:t>connexionTransport</w:t>
+      </w:r>
+      <w:proofErr w:type="spellEnd"/>
+      <w:r>
+        <w:t xml:space="preserve"> sous forme de dictionnaire.</w:t>
+      </w:r>
+    </w:p>
+    <w:p>
+      <w:pPr>
+        <w:jc w:val="both"/>
+      </w:pPr>
+      <w:r>
+        <w:t xml:space="preserve">Transport va ensuite lire le fichier </w:t>
+      </w:r>
+      <w:proofErr w:type="spellStart"/>
+      <w:r>
+        <w:t>s_lec</w:t>
+      </w:r>
+      <w:proofErr w:type="spellEnd"/>
+      <w:r>
+        <w:t xml:space="preserve"> ligne par ligne depuis la méthode </w:t>
+      </w:r>
+      <w:proofErr w:type="spellStart"/>
+      <w:r>
+        <w:t>lectureFichier</w:t>
+      </w:r>
+      <w:proofErr w:type="spellEnd"/>
+      <w:r>
+        <w:t xml:space="preserve">. Ces lignes sont ensuite passées à la méthode </w:t>
+      </w:r>
+      <w:proofErr w:type="spellStart"/>
+      <w:r>
+        <w:t>processLigne</w:t>
+      </w:r>
+      <w:proofErr w:type="spellEnd"/>
+      <w:r>
+        <w:t xml:space="preserve"> qui vérifie si une entrée dans la table </w:t>
+      </w:r>
+      <w:r>
+        <w:t>des connexions</w:t>
+      </w:r>
+      <w:r>
+        <w:t xml:space="preserve"> existe déjà pour l’appelant, la crée si ça n’est pas le cas, ou ajoute la requête dans la queue si l’entrée existe déjà. C’est aussi cette méthode qui attribue les adresses de destinataires et de source. </w:t>
+      </w:r>
+    </w:p>
+    <w:p>
+      <w:pPr>
+        <w:jc w:val="both"/>
+      </w:pPr>
+      <w:r>
+        <w:t xml:space="preserve">Une fois ce processus terminé, Transport crée un thread par entrée dans la table </w:t>
+      </w:r>
+      <w:r>
+        <w:t>des connexions</w:t>
+      </w:r>
+      <w:r>
+        <w:t xml:space="preserve">. Chaque thread contient </w:t>
+      </w:r>
+      <w:r>
+        <w:t>une instance</w:t>
+      </w:r>
+      <w:r>
+        <w:t xml:space="preserve"> de la couche réseau auquel on envoi le </w:t>
+      </w:r>
+      <w:proofErr w:type="spellStart"/>
+      <w:r>
+        <w:t>connexionTransport</w:t>
+      </w:r>
+      <w:proofErr w:type="spellEnd"/>
+      <w:r>
+        <w:t xml:space="preserve"> correspondant, et un thread qui lira le fichier </w:t>
+      </w:r>
+      <w:proofErr w:type="spellStart"/>
+      <w:r>
+        <w:t>R_ecr</w:t>
+      </w:r>
+      <w:proofErr w:type="spellEnd"/>
+      <w:r>
+        <w:t xml:space="preserve"> pour recevoir les retours de réseau.</w:t>
+      </w:r>
+      <w:r>
+        <w:t xml:space="preserve"> Transport attend finalement la fermeture des threads lancés. </w:t>
+      </w:r>
+    </w:p>
+    <w:p>
+      <w:pPr>
+        <w:jc w:val="both"/>
+      </w:pPr>
+      <w:r>
+        <w:t xml:space="preserve">Le thread chargé de lire le fichier </w:t>
+      </w:r>
+      <w:proofErr w:type="spellStart"/>
+      <w:r>
+        <w:t>R_ecr</w:t>
+      </w:r>
+      <w:proofErr w:type="spellEnd"/>
+      <w:r>
+        <w:t xml:space="preserve"> utilise la méthode </w:t>
+      </w:r>
+      <w:proofErr w:type="spellStart"/>
+      <w:r>
+        <w:t>lireReception</w:t>
+      </w:r>
+      <w:proofErr w:type="spellEnd"/>
+      <w:r>
+        <w:t xml:space="preserve"> qui accède au fichier à l’aide du sémaphore </w:t>
+      </w:r>
+      <w:proofErr w:type="spellStart"/>
+      <w:r>
+        <w:t>Ers_</w:t>
+      </w:r>
+      <w:r>
+        <w:t>TO_ET_File</w:t>
+      </w:r>
+      <w:proofErr w:type="spellEnd"/>
+      <w:r>
+        <w:t xml:space="preserve"> lis toutes les lignes qui s’y trouvent à chaque passage et écrit les données reçues dans </w:t>
+      </w:r>
+      <w:proofErr w:type="spellStart"/>
+      <w:r>
+        <w:t>S_ecr</w:t>
+      </w:r>
+      <w:proofErr w:type="spellEnd"/>
+      <w:r>
+        <w:t>.</w:t>
+      </w:r>
+    </w:p>
+    <w:p>
+      <w:pPr>
+        <w:jc w:val="both"/>
+      </w:pPr>
+    </w:p>
+    <w:p>
+      <w:pPr>
+        <w:pStyle w:val="Heading3"/>
+        <w:jc w:val="both"/>
+      </w:pPr>
+      <w:bookmarkStart w:id="13" w:name="_Toc69846438"/>
+      <w:r>
+        <w:t xml:space="preserve">La classe </w:t>
+      </w:r>
+      <w:proofErr w:type="spellStart"/>
+      <w:r>
+        <w:t>EntitéeReseau</w:t>
+      </w:r>
+      <w:bookmarkEnd w:id="13"/>
+      <w:proofErr w:type="spellEnd"/>
+    </w:p>
+    <w:p>
+      <w:pPr>
+        <w:jc w:val="both"/>
+      </w:pPr>
+      <w:r>
+        <w:t xml:space="preserve">La classe </w:t>
+      </w:r>
+      <w:proofErr w:type="spellStart"/>
+      <w:r>
+        <w:t>EntitéRéseau</w:t>
+      </w:r>
+      <w:proofErr w:type="spellEnd"/>
+      <w:r>
+        <w:t xml:space="preserve"> est la deuxième classe particulièrement importante de notre projet. Elle s’occupe de simuler la couche réseau et la liaison de données. </w:t>
+      </w:r>
+    </w:p>
+    <w:p>
+      <w:pPr>
+        <w:jc w:val="both"/>
+      </w:pPr>
+      <w:r>
+        <w:t xml:space="preserve">Premièrement, cette classe reçoit une queue de requête qui viennent de transport. Pour chaque requête dans la queue, Réseau vérifie s’il s’agit d’une demande de connexion, d’une demande de déconnexion, ou de données brutes venant du demandeur. </w:t>
+      </w:r>
+    </w:p>
+    <w:p>
+      <w:pPr>
+        <w:jc w:val="both"/>
+      </w:pPr>
+      <w:r>
+        <w:t xml:space="preserve">La </w:t>
+      </w:r>
+      <w:proofErr w:type="spellStart"/>
+      <w:r>
+        <w:t>méthose</w:t>
+      </w:r>
+      <w:proofErr w:type="spellEnd"/>
+      <w:r>
+        <w:t xml:space="preserve"> </w:t>
+      </w:r>
+      <w:proofErr w:type="spellStart"/>
+      <w:r>
+        <w:t>procesTask</w:t>
+      </w:r>
+      <w:proofErr w:type="spellEnd"/>
+      <w:r>
+        <w:t xml:space="preserve"> s’occupe ensuite de créer les paquets en fonction de la nature de la demande</w:t>
+      </w:r>
+      <w:r>
+        <w:t xml:space="preserve"> et l’état des connexion. </w:t>
+      </w:r>
+    </w:p>
+    <w:p>
+      <w:pPr>
+        <w:jc w:val="both"/>
+      </w:pPr>
+      <w:proofErr w:type="spellStart"/>
+      <w:r>
+        <w:t>EntitéRéseau</w:t>
+      </w:r>
+      <w:proofErr w:type="spellEnd"/>
+      <w:r>
+        <w:t xml:space="preserve"> refuse systématiquement toute connexion dont l’adresse source est un multiple de 27.</w:t>
+      </w:r>
+    </w:p>
+    <w:p>
+      <w:pPr>
+        <w:jc w:val="both"/>
+      </w:pPr>
+      <w:r>
+        <w:t xml:space="preserve">Si une chaine de données brute contient plus de 128 bytes, c’est aussi cette méthode qui la sépare en paquets de 128 bytes (plus les deux bytes </w:t>
+      </w:r>
+      <w:r>
+        <w:lastRenderedPageBreak/>
+        <w:t xml:space="preserve">d’identification). Lors d’une connexion ou d’une déconnexion, c’est aussi cette méthode qui revoit les paquets de confirmation vers la couche transport, via la méthode </w:t>
+      </w:r>
+      <w:proofErr w:type="spellStart"/>
+      <w:r>
+        <w:t>returnData</w:t>
+      </w:r>
+      <w:proofErr w:type="spellEnd"/>
+      <w:r>
+        <w:t>.</w:t>
+      </w:r>
+    </w:p>
+    <w:p>
+      <w:pPr>
+        <w:jc w:val="both"/>
+      </w:pPr>
+    </w:p>
+    <w:p>
+      <w:pPr>
+        <w:jc w:val="both"/>
+      </w:pPr>
+      <w:r>
+        <w:t xml:space="preserve">Les paquets destinés à la couche de liaison de données sont dont ensuite passés à la méthode </w:t>
+      </w:r>
+      <w:proofErr w:type="spellStart"/>
+      <w:r>
+        <w:t>liaisonDonnées</w:t>
+      </w:r>
+      <w:proofErr w:type="spellEnd"/>
+      <w:r>
+        <w:t xml:space="preserve"> qui fait office de distant. </w:t>
+      </w:r>
+    </w:p>
+    <w:p>
+      <w:pPr>
+        <w:jc w:val="both"/>
+      </w:pPr>
+      <w:proofErr w:type="spellStart"/>
+      <w:r>
+        <w:t>LiaisonDonnées</w:t>
+      </w:r>
+      <w:proofErr w:type="spellEnd"/>
+      <w:r>
+        <w:t xml:space="preserve"> passe les paquets de demande de connexion à la méthode </w:t>
+      </w:r>
+      <w:proofErr w:type="spellStart"/>
+      <w:r>
+        <w:t>establishConnexion</w:t>
+      </w:r>
+      <w:proofErr w:type="spellEnd"/>
+      <w:r>
+        <w:t xml:space="preserve"> qui refuse systématiquement les paquets dont l’adresse de source est un multiple de 19, mais ne retourne rien dans ce </w:t>
+      </w:r>
+      <w:r>
+        <w:t>cas-là</w:t>
+      </w:r>
+      <w:r>
+        <w:t xml:space="preserve">. </w:t>
+      </w:r>
+    </w:p>
+    <w:p>
+      <w:pPr>
+        <w:jc w:val="both"/>
+      </w:pPr>
+      <w:r>
+        <w:t xml:space="preserve">La méthode refuse aussi les paquets dont l’adresse source est un multiple de 13, mais retourne cette fois un paquet d’indication de déconnexion. </w:t>
+      </w:r>
+    </w:p>
+    <w:p>
+      <w:pPr>
+        <w:jc w:val="both"/>
+      </w:pPr>
+      <w:r>
+        <w:t xml:space="preserve">La connexion est établie dans tous les autres cas. </w:t>
+      </w:r>
+    </w:p>
+    <w:p>
+      <w:pPr>
+        <w:jc w:val="both"/>
+      </w:pPr>
+      <w:r>
+        <w:t xml:space="preserve">Les paquets de données seront, quant à eux, envoyés à la </w:t>
+      </w:r>
+      <w:proofErr w:type="spellStart"/>
+      <w:r>
+        <w:t>méthose</w:t>
+      </w:r>
+      <w:proofErr w:type="spellEnd"/>
+      <w:r>
+        <w:t xml:space="preserve"> </w:t>
+      </w:r>
+      <w:proofErr w:type="spellStart"/>
+      <w:r>
+        <w:t>receiveData</w:t>
+      </w:r>
+      <w:proofErr w:type="spellEnd"/>
+      <w:r>
+        <w:t xml:space="preserve">. </w:t>
+      </w:r>
+      <w:r>
+        <w:br/>
+        <w:t>Cette méthode ne retourne rien si l’adresse source est un multiple de 15.</w:t>
+      </w:r>
+    </w:p>
+    <w:p>
+      <w:pPr>
+        <w:jc w:val="both"/>
+      </w:pPr>
+      <w:r>
+        <w:t>De plus, si le numéro Ps du paquet reçu est équivalent à un nombre aléatoire contenu entre 0 et 7, la méthode retourne un acquittement négatif pour simuler un paquet endommagé.</w:t>
+      </w:r>
+    </w:p>
+    <w:p>
+      <w:pPr>
+        <w:jc w:val="both"/>
+      </w:pPr>
+      <w:r>
+        <w:t xml:space="preserve">Dans les autres cas, la méthode écrit le contenu des paquets de données reçus dans </w:t>
+      </w:r>
+      <w:proofErr w:type="spellStart"/>
+      <w:r>
+        <w:t>L_ecr</w:t>
+      </w:r>
+      <w:proofErr w:type="spellEnd"/>
+      <w:r>
+        <w:t xml:space="preserve"> à l’aide de la méthode </w:t>
+      </w:r>
+      <w:proofErr w:type="spellStart"/>
+      <w:r>
+        <w:t>writeData</w:t>
+      </w:r>
+      <w:proofErr w:type="spellEnd"/>
+      <w:r>
+        <w:t xml:space="preserve">, reconstruit les trames de plus de 128 bytes, et retourne </w:t>
+      </w:r>
+      <w:proofErr w:type="gramStart"/>
+      <w:r>
+        <w:t>un byte</w:t>
+      </w:r>
+      <w:proofErr w:type="gramEnd"/>
+      <w:r>
+        <w:t xml:space="preserve"> contenant le numéro du paquet reçu et le numéro du prochain paquet attendu. </w:t>
+      </w:r>
+    </w:p>
+    <w:p>
+      <w:pPr>
+        <w:jc w:val="both"/>
+      </w:pPr>
+    </w:p>
+    <w:p>
+      <w:pPr>
+        <w:jc w:val="both"/>
+      </w:pPr>
+      <w:r>
+        <w:br/>
+      </w:r>
+    </w:p>
+    <w:p>
+      <w:pPr>
+        <w:pStyle w:val="Heading3"/>
+        <w:jc w:val="both"/>
+      </w:pPr>
+    </w:p>
+    <w:p>
+      <w:pPr>
+        <w:pStyle w:val="Heading3"/>
+        <w:jc w:val="both"/>
       </w:pPr>
     </w:p>
     <w:p>
@@ -562,6 +2238,127 @@
     </w:sectPr>
   </w:body>
 </w:document>
+</file>
+
+<file path=word/numbering.xml><?xml version="1.0" encoding="utf-8"?>
+<w:numbering xmlns:wpc="http://schemas.microsoft.com/office/word/2010/wordprocessingCanvas" xmlns:cx="http://schemas.microsoft.com/office/drawing/2014/chartex" xmlns:cx1="http://schemas.microsoft.com/office/drawing/2015/9/8/chartex" xmlns:cx2="http://schemas.microsoft.com/office/drawing/2015/10/21/chartex" xmlns:cx3="http://schemas.microsoft.com/office/drawing/2016/5/9/chartex" xmlns:cx4="http://schemas.microsoft.com/office/drawing/2016/5/10/chartex" xmlns:cx5="http://schemas.microsoft.com/office/drawing/2016/5/11/chartex" xmlns:cx6="http://schemas.microsoft.com/office/drawing/2016/5/12/chartex" xmlns:cx7="http://schemas.microsoft.com/office/drawing/2016/5/13/chartex" xmlns:cx8="http://schemas.microsoft.com/office/drawing/2016/5/14/chartex" xmlns:mc="http://schemas.openxmlformats.org/markup-compatibility/2006" xmlns:aink="http://schemas.microsoft.com/office/drawing/2016/ink" xmlns:am3d="http://schemas.microsoft.com/office/drawing/2017/model3d" xmlns:o="urn:schemas-microsoft-com:office:office" xmlns:r="http://schemas.openxmlformats.org/officeDocument/2006/relationships" xmlns:m="http://schemas.openxmlformats.org/officeDocument/2006/math" xmlns:v="urn:schemas-microsoft-com:vml" xmlns:wp14="http://schemas.microsoft.com/office/word/2010/wordprocessingDrawing" xmlns:wp="http://schemas.openxmlformats.org/drawingml/2006/wordprocessingDrawing" xmlns:w10="urn:schemas-microsoft-com:office:word" xmlns:w="http://schemas.openxmlformats.org/wordprocessingml/2006/main" xmlns:w14="http://schemas.microsoft.com/office/word/2010/wordml" xmlns:w15="http://schemas.microsoft.com/office/word/2012/wordml" xmlns:w16cex="http://schemas.microsoft.com/office/word/2018/wordml/cex" xmlns:w16cid="http://schemas.microsoft.com/office/word/2016/wordml/cid" xmlns:w16="http://schemas.microsoft.com/office/word/2018/wordml" xmlns:w16se="http://schemas.microsoft.com/office/word/2015/wordml/symex" xmlns:wpg="http://schemas.microsoft.com/office/word/2010/wordprocessingGroup" xmlns:wpi="http://schemas.microsoft.com/office/word/2010/wordprocessingInk" xmlns:wne="http://schemas.microsoft.com/office/word/2006/wordml" xmlns:wps="http://schemas.microsoft.com/office/word/2010/wordprocessingShape" mc:Ignorable="w14 w15 w16se w16cid w16 w16cex wp14">
+  <w:abstractNum w:abstractNumId="0" w15:restartNumberingAfterBreak="0">
+    <w:nsid w:val="7CC031EC"/>
+    <w:multiLevelType w:val="hybridMultilevel"/>
+    <w:tmpl w:val="9E9E7AD0"/>
+    <w:lvl w:ilvl="0" w:tplc="EBC8F5B4">
+      <w:start w:val="26"/>
+      <w:numFmt w:val="bullet"/>
+      <w:lvlText w:val="-"/>
+      <w:lvlJc w:val="left"/>
+      <w:pPr>
+        <w:ind w:left="720" w:hanging="360"/>
+      </w:pPr>
+      <w:rPr>
+        <w:rFonts w:ascii="Arial" w:eastAsia="Calibri" w:hAnsi="Arial" w:cs="Arial" w:hint="default"/>
+      </w:rPr>
+    </w:lvl>
+    <w:lvl w:ilvl="1" w:tplc="0C0C0003" w:tentative="1">
+      <w:start w:val="1"/>
+      <w:numFmt w:val="bullet"/>
+      <w:lvlText w:val="o"/>
+      <w:lvlJc w:val="left"/>
+      <w:pPr>
+        <w:ind w:left="1440" w:hanging="360"/>
+      </w:pPr>
+      <w:rPr>
+        <w:rFonts w:ascii="Courier New" w:hAnsi="Courier New" w:cs="Courier New" w:hint="default"/>
+      </w:rPr>
+    </w:lvl>
+    <w:lvl w:ilvl="2" w:tplc="0C0C0005" w:tentative="1">
+      <w:start w:val="1"/>
+      <w:numFmt w:val="bullet"/>
+      <w:lvlText w:val=""/>
+      <w:lvlJc w:val="left"/>
+      <w:pPr>
+        <w:ind w:left="2160" w:hanging="360"/>
+      </w:pPr>
+      <w:rPr>
+        <w:rFonts w:ascii="Wingdings" w:hAnsi="Wingdings" w:hint="default"/>
+      </w:rPr>
+    </w:lvl>
+    <w:lvl w:ilvl="3" w:tplc="0C0C0001" w:tentative="1">
+      <w:start w:val="1"/>
+      <w:numFmt w:val="bullet"/>
+      <w:lvlText w:val=""/>
+      <w:lvlJc w:val="left"/>
+      <w:pPr>
+        <w:ind w:left="2880" w:hanging="360"/>
+      </w:pPr>
+      <w:rPr>
+        <w:rFonts w:ascii="Symbol" w:hAnsi="Symbol" w:hint="default"/>
+      </w:rPr>
+    </w:lvl>
+    <w:lvl w:ilvl="4" w:tplc="0C0C0003" w:tentative="1">
+      <w:start w:val="1"/>
+      <w:numFmt w:val="bullet"/>
+      <w:lvlText w:val="o"/>
+      <w:lvlJc w:val="left"/>
+      <w:pPr>
+        <w:ind w:left="3600" w:hanging="360"/>
+      </w:pPr>
+      <w:rPr>
+        <w:rFonts w:ascii="Courier New" w:hAnsi="Courier New" w:cs="Courier New" w:hint="default"/>
+      </w:rPr>
+    </w:lvl>
+    <w:lvl w:ilvl="5" w:tplc="0C0C0005" w:tentative="1">
+      <w:start w:val="1"/>
+      <w:numFmt w:val="bullet"/>
+      <w:lvlText w:val=""/>
+      <w:lvlJc w:val="left"/>
+      <w:pPr>
+        <w:ind w:left="4320" w:hanging="360"/>
+      </w:pPr>
+      <w:rPr>
+        <w:rFonts w:ascii="Wingdings" w:hAnsi="Wingdings" w:hint="default"/>
+      </w:rPr>
+    </w:lvl>
+    <w:lvl w:ilvl="6" w:tplc="0C0C0001" w:tentative="1">
+      <w:start w:val="1"/>
+      <w:numFmt w:val="bullet"/>
+      <w:lvlText w:val=""/>
+      <w:lvlJc w:val="left"/>
+      <w:pPr>
+        <w:ind w:left="5040" w:hanging="360"/>
+      </w:pPr>
+      <w:rPr>
+        <w:rFonts w:ascii="Symbol" w:hAnsi="Symbol" w:hint="default"/>
+      </w:rPr>
+    </w:lvl>
+    <w:lvl w:ilvl="7" w:tplc="0C0C0003" w:tentative="1">
+      <w:start w:val="1"/>
+      <w:numFmt w:val="bullet"/>
+      <w:lvlText w:val="o"/>
+      <w:lvlJc w:val="left"/>
+      <w:pPr>
+        <w:ind w:left="5760" w:hanging="360"/>
+      </w:pPr>
+      <w:rPr>
+        <w:rFonts w:ascii="Courier New" w:hAnsi="Courier New" w:cs="Courier New" w:hint="default"/>
+      </w:rPr>
+    </w:lvl>
+    <w:lvl w:ilvl="8" w:tplc="0C0C0005" w:tentative="1">
+      <w:start w:val="1"/>
+      <w:numFmt w:val="bullet"/>
+      <w:lvlText w:val=""/>
+      <w:lvlJc w:val="left"/>
+      <w:pPr>
+        <w:ind w:left="6480" w:hanging="360"/>
+      </w:pPr>
+      <w:rPr>
+        <w:rFonts w:ascii="Wingdings" w:hAnsi="Wingdings" w:hint="default"/>
+      </w:rPr>
+    </w:lvl>
+  </w:abstractNum>
+  <w:num w:numId="1">
+    <w:abstractNumId w:val="0"/>
+  </w:num>
+</w:numbering>
 </file>
 
 <file path=word/styles.xml><?xml version="1.0" encoding="utf-8"?>
@@ -1121,6 +2918,54 @@
       <w:lang w:eastAsia="fr-CA"/>
     </w:rPr>
   </w:style>
+  <w:style w:type="paragraph" w:styleId="ListParagraph">
+    <w:name w:val="List Paragraph"/>
+    <w:basedOn w:val="Normal"/>
+    <w:uiPriority w:val="34"/>
+    <w:qFormat/>
+    <w:rsid w:val="00CC5C79"/>
+    <w:pPr>
+      <w:ind w:left="720"/>
+      <w:contextualSpacing/>
+    </w:pPr>
+  </w:style>
+  <w:style w:type="paragraph" w:styleId="TOC2">
+    <w:name w:val="toc 2"/>
+    <w:basedOn w:val="Normal"/>
+    <w:next w:val="Normal"/>
+    <w:autoRedefine/>
+    <w:uiPriority w:val="39"/>
+    <w:unhideWhenUsed/>
+    <w:rsid w:val="0021485B"/>
+    <w:pPr>
+      <w:spacing w:after="100"/>
+      <w:ind w:left="240"/>
+    </w:pPr>
+  </w:style>
+  <w:style w:type="paragraph" w:styleId="TOC3">
+    <w:name w:val="toc 3"/>
+    <w:basedOn w:val="Normal"/>
+    <w:next w:val="Normal"/>
+    <w:autoRedefine/>
+    <w:uiPriority w:val="39"/>
+    <w:unhideWhenUsed/>
+    <w:rsid w:val="0021485B"/>
+    <w:pPr>
+      <w:spacing w:after="100"/>
+      <w:ind w:left="480"/>
+    </w:pPr>
+  </w:style>
+  <w:style w:type="character" w:styleId="Hyperlink">
+    <w:name w:val="Hyperlink"/>
+    <w:basedOn w:val="DefaultParagraphFont"/>
+    <w:uiPriority w:val="99"/>
+    <w:unhideWhenUsed/>
+    <w:rsid w:val="0021485B"/>
+    <w:rPr>
+      <w:color w:val="0563C1" w:themeColor="hyperlink"/>
+      <w:u w:val="single"/>
+    </w:rPr>
+  </w:style>
 </w:styles>
 </file>
 
@@ -1424,7 +3269,7 @@
 </file>
 
 <file path=customXml/itemProps1.xml><?xml version="1.0" encoding="utf-8"?>
-<ds:datastoreItem xmlns:ds="http://schemas.openxmlformats.org/officeDocument/2006/customXml" ds:itemID="{2BBFE815-ADAA-4891-953D-549373BF2A99}">
+<ds:datastoreItem xmlns:ds="http://schemas.openxmlformats.org/officeDocument/2006/customXml" ds:itemID="{602BF8BB-8EAC-461F-9F04-A3294D5498A6}">
   <ds:schemaRefs>
     <ds:schemaRef ds:uri="http://schemas.openxmlformats.org/officeDocument/2006/bibliography"/>
   </ds:schemaRefs>

</xml_diff>